<commit_message>
Updated course calendar (pushed back PA #1 assign date)
</commit_message>
<xml_diff>
--- a/course resources/2018 - CS 211 - Course Calendar.docx
+++ b/course resources/2018 - CS 211 - Course Calendar.docx
@@ -777,14 +777,6 @@
                 <w:szCs w:val="24"/>
               </w:rPr>
             </w:pPr>
-            <w:r>
-              <w:rPr>
-                <w:rFonts w:ascii="Times New Roman" w:eastAsia="Times New Roman" w:hAnsi="Times New Roman" w:cs="Times New Roman"/>
-                <w:sz w:val="24"/>
-                <w:szCs w:val="24"/>
-              </w:rPr>
-              <w:t>PA #1 Assigned</w:t>
-            </w:r>
           </w:p>
         </w:tc>
         <w:tc>
@@ -914,18 +906,10 @@
                 <w:sz w:val="24"/>
                 <w:szCs w:val="24"/>
               </w:rPr>
-              <w:t xml:space="preserve">PA #1 </w:t>
-            </w:r>
-            <w:proofErr w:type="spellStart"/>
-            <w:r>
-              <w:rPr>
-                <w:rFonts w:ascii="Times New Roman" w:eastAsia="Times New Roman" w:hAnsi="Times New Roman" w:cs="Times New Roman"/>
-                <w:sz w:val="24"/>
-                <w:szCs w:val="24"/>
-              </w:rPr>
-              <w:t>Checkin</w:t>
-            </w:r>
-            <w:proofErr w:type="spellEnd"/>
+              <w:t>PA #1 Assigned</w:t>
+            </w:r>
+            <w:bookmarkStart w:id="0" w:name="_GoBack"/>
+            <w:bookmarkEnd w:id="0"/>
           </w:p>
         </w:tc>
         <w:tc>
@@ -6241,8 +6225,6 @@
               </w:rPr>
               <w:t>PA #6 Due</w:t>
             </w:r>
-            <w:bookmarkStart w:id="0" w:name="_GoBack"/>
-            <w:bookmarkEnd w:id="0"/>
           </w:p>
         </w:tc>
         <w:tc>

</xml_diff>

<commit_message>
*updated course calendar with new PA5 due date *Added PA5 to the repository. *Added unversioned lecture code.
</commit_message>
<xml_diff>
--- a/course resources/2018 - CS 211 - Course Calendar.docx
+++ b/course resources/2018 - CS 211 - Course Calendar.docx
@@ -3502,15 +3502,7 @@
                 <w:sz w:val="24"/>
                 <w:szCs w:val="24"/>
               </w:rPr>
-              <w:t>PA #4</w:t>
-            </w:r>
-            <w:r>
-              <w:rPr>
-                <w:rFonts w:ascii="Times New Roman" w:eastAsia="Times New Roman" w:hAnsi="Times New Roman" w:cs="Times New Roman"/>
-                <w:sz w:val="24"/>
-                <w:szCs w:val="24"/>
-              </w:rPr>
-              <w:t xml:space="preserve"> Assigned</w:t>
+              <w:t>PA #4 Assigned</w:t>
             </w:r>
           </w:p>
         </w:tc>
@@ -3561,8 +3553,6 @@
                 <w:szCs w:val="24"/>
               </w:rPr>
             </w:pPr>
-            <w:bookmarkStart w:id="0" w:name="_GoBack"/>
-            <w:bookmarkEnd w:id="0"/>
           </w:p>
         </w:tc>
         <w:tc>
@@ -5305,23 +5295,6 @@
                 <w:szCs w:val="24"/>
               </w:rPr>
             </w:pPr>
-            <w:r>
-              <w:rPr>
-                <w:rFonts w:ascii="Times New Roman" w:eastAsia="Times New Roman" w:hAnsi="Times New Roman" w:cs="Times New Roman"/>
-                <w:sz w:val="24"/>
-                <w:szCs w:val="24"/>
-              </w:rPr>
-              <w:t>PA #6 Assigned</w:t>
-            </w:r>
-          </w:p>
-          <w:p>
-            <w:pPr>
-              <w:rPr>
-                <w:rFonts w:ascii="Times New Roman" w:eastAsia="Times New Roman" w:hAnsi="Times New Roman" w:cs="Times New Roman"/>
-                <w:sz w:val="24"/>
-                <w:szCs w:val="24"/>
-              </w:rPr>
-            </w:pPr>
           </w:p>
           <w:p>
             <w:pPr>
@@ -5363,14 +5336,6 @@
                 <w:szCs w:val="24"/>
               </w:rPr>
             </w:pPr>
-            <w:r>
-              <w:rPr>
-                <w:rFonts w:ascii="Times New Roman" w:eastAsia="Times New Roman" w:hAnsi="Times New Roman" w:cs="Times New Roman"/>
-                <w:sz w:val="24"/>
-                <w:szCs w:val="24"/>
-              </w:rPr>
-              <w:t>PA #5 Due</w:t>
-            </w:r>
           </w:p>
         </w:tc>
         <w:tc>
@@ -5526,6 +5491,23 @@
               <w:t xml:space="preserve">25 </w:t>
             </w:r>
           </w:p>
+          <w:p>
+            <w:pPr>
+              <w:rPr>
+                <w:rFonts w:ascii="Times New Roman" w:eastAsia="Times New Roman" w:hAnsi="Times New Roman" w:cs="Times New Roman"/>
+                <w:sz w:val="24"/>
+                <w:szCs w:val="24"/>
+              </w:rPr>
+            </w:pPr>
+            <w:r>
+              <w:rPr>
+                <w:rFonts w:ascii="Times New Roman" w:eastAsia="Times New Roman" w:hAnsi="Times New Roman" w:cs="Times New Roman"/>
+                <w:sz w:val="24"/>
+                <w:szCs w:val="24"/>
+              </w:rPr>
+              <w:t>PA #5 Due</w:t>
+            </w:r>
+          </w:p>
         </w:tc>
         <w:tc>
           <w:tcPr>
@@ -5565,6 +5547,34 @@
               </w:rPr>
               <w:t>Sorting (7.3-7.6)</w:t>
             </w:r>
+          </w:p>
+          <w:p>
+            <w:pPr>
+              <w:rPr>
+                <w:rFonts w:ascii="Times New Roman" w:eastAsia="Times New Roman" w:hAnsi="Times New Roman" w:cs="Times New Roman"/>
+                <w:sz w:val="24"/>
+                <w:szCs w:val="24"/>
+              </w:rPr>
+            </w:pPr>
+            <w:r>
+              <w:rPr>
+                <w:rFonts w:ascii="Times New Roman" w:eastAsia="Times New Roman" w:hAnsi="Times New Roman" w:cs="Times New Roman"/>
+                <w:sz w:val="24"/>
+                <w:szCs w:val="24"/>
+              </w:rPr>
+              <w:t>PA #6 Assigned</w:t>
+            </w:r>
+          </w:p>
+          <w:p>
+            <w:pPr>
+              <w:rPr>
+                <w:rFonts w:ascii="Times New Roman" w:eastAsia="Times New Roman" w:hAnsi="Times New Roman" w:cs="Times New Roman"/>
+                <w:sz w:val="24"/>
+                <w:szCs w:val="24"/>
+              </w:rPr>
+            </w:pPr>
+            <w:bookmarkStart w:id="0" w:name="_GoBack"/>
+            <w:bookmarkEnd w:id="0"/>
           </w:p>
         </w:tc>
         <w:tc>

</xml_diff>

<commit_message>
updated course calendar - pushed due date for pa6 back.
</commit_message>
<xml_diff>
--- a/course resources/2018 - CS 211 - Course Calendar.docx
+++ b/course resources/2018 - CS 211 - Course Calendar.docx
@@ -6294,6 +6294,86 @@
                 <w:szCs w:val="24"/>
               </w:rPr>
             </w:pPr>
+          </w:p>
+        </w:tc>
+        <w:tc>
+          <w:tcPr>
+            <w:tcW w:w="777" w:type="pct"/>
+            <w:hideMark/>
+          </w:tcPr>
+          <w:p>
+            <w:pPr>
+              <w:rPr>
+                <w:rFonts w:ascii="Times New Roman" w:eastAsia="Times New Roman" w:hAnsi="Times New Roman" w:cs="Times New Roman"/>
+                <w:sz w:val="24"/>
+                <w:szCs w:val="24"/>
+              </w:rPr>
+            </w:pPr>
+            <w:r>
+              <w:rPr>
+                <w:rFonts w:ascii="Times New Roman" w:eastAsia="Times New Roman" w:hAnsi="Times New Roman" w:cs="Times New Roman"/>
+                <w:sz w:val="24"/>
+                <w:szCs w:val="24"/>
+              </w:rPr>
+              <w:t xml:space="preserve">10 </w:t>
+            </w:r>
+          </w:p>
+          <w:p>
+            <w:pPr>
+              <w:rPr>
+                <w:rFonts w:ascii="Times New Roman" w:eastAsia="Times New Roman" w:hAnsi="Times New Roman" w:cs="Times New Roman"/>
+                <w:sz w:val="24"/>
+                <w:szCs w:val="24"/>
+              </w:rPr>
+            </w:pPr>
+            <w:r>
+              <w:rPr>
+                <w:rFonts w:ascii="Times New Roman" w:eastAsia="Times New Roman" w:hAnsi="Times New Roman" w:cs="Times New Roman"/>
+                <w:sz w:val="24"/>
+                <w:szCs w:val="24"/>
+              </w:rPr>
+              <w:t>CS 211 FINAL EXAM</w:t>
+            </w:r>
+            <w:r>
+              <w:rPr>
+                <w:rFonts w:ascii="Times New Roman" w:eastAsia="Times New Roman" w:hAnsi="Times New Roman" w:cs="Times New Roman"/>
+                <w:sz w:val="24"/>
+                <w:szCs w:val="24"/>
+              </w:rPr>
+              <w:t xml:space="preserve"> @ 8AM</w:t>
+            </w:r>
+          </w:p>
+        </w:tc>
+        <w:tc>
+          <w:tcPr>
+            <w:tcW w:w="581" w:type="pct"/>
+            <w:hideMark/>
+          </w:tcPr>
+          <w:p>
+            <w:pPr>
+              <w:rPr>
+                <w:rFonts w:ascii="Times New Roman" w:eastAsia="Times New Roman" w:hAnsi="Times New Roman" w:cs="Times New Roman"/>
+                <w:sz w:val="24"/>
+                <w:szCs w:val="24"/>
+              </w:rPr>
+            </w:pPr>
+            <w:r>
+              <w:rPr>
+                <w:rFonts w:ascii="Times New Roman" w:eastAsia="Times New Roman" w:hAnsi="Times New Roman" w:cs="Times New Roman"/>
+                <w:sz w:val="24"/>
+                <w:szCs w:val="24"/>
+              </w:rPr>
+              <w:t xml:space="preserve">11 </w:t>
+            </w:r>
+          </w:p>
+          <w:p>
+            <w:pPr>
+              <w:rPr>
+                <w:rFonts w:ascii="Times New Roman" w:eastAsia="Times New Roman" w:hAnsi="Times New Roman" w:cs="Times New Roman"/>
+                <w:sz w:val="24"/>
+                <w:szCs w:val="24"/>
+              </w:rPr>
+            </w:pPr>
             <w:r>
               <w:rPr>
                 <w:rFonts w:ascii="Times New Roman" w:eastAsia="Times New Roman" w:hAnsi="Times New Roman" w:cs="Times New Roman"/>
@@ -6301,54 +6381,6 @@
                 <w:szCs w:val="24"/>
               </w:rPr>
               <w:t>PA #6 Due</w:t>
-            </w:r>
-          </w:p>
-        </w:tc>
-        <w:tc>
-          <w:tcPr>
-            <w:tcW w:w="777" w:type="pct"/>
-            <w:hideMark/>
-          </w:tcPr>
-          <w:p>
-            <w:pPr>
-              <w:rPr>
-                <w:rFonts w:ascii="Times New Roman" w:eastAsia="Times New Roman" w:hAnsi="Times New Roman" w:cs="Times New Roman"/>
-                <w:sz w:val="24"/>
-                <w:szCs w:val="24"/>
-              </w:rPr>
-            </w:pPr>
-            <w:r>
-              <w:rPr>
-                <w:rFonts w:ascii="Times New Roman" w:eastAsia="Times New Roman" w:hAnsi="Times New Roman" w:cs="Times New Roman"/>
-                <w:sz w:val="24"/>
-                <w:szCs w:val="24"/>
-              </w:rPr>
-              <w:t xml:space="preserve">10 </w:t>
-            </w:r>
-          </w:p>
-          <w:p>
-            <w:pPr>
-              <w:rPr>
-                <w:rFonts w:ascii="Times New Roman" w:eastAsia="Times New Roman" w:hAnsi="Times New Roman" w:cs="Times New Roman"/>
-                <w:sz w:val="24"/>
-                <w:szCs w:val="24"/>
-              </w:rPr>
-            </w:pPr>
-            <w:r>
-              <w:rPr>
-                <w:rFonts w:ascii="Times New Roman" w:eastAsia="Times New Roman" w:hAnsi="Times New Roman" w:cs="Times New Roman"/>
-                <w:sz w:val="24"/>
-                <w:szCs w:val="24"/>
-              </w:rPr>
-              <w:t>CS 211 FINAL EXAM</w:t>
-            </w:r>
-            <w:r>
-              <w:rPr>
-                <w:rFonts w:ascii="Times New Roman" w:eastAsia="Times New Roman" w:hAnsi="Times New Roman" w:cs="Times New Roman"/>
-                <w:sz w:val="24"/>
-                <w:szCs w:val="24"/>
-              </w:rPr>
-              <w:t xml:space="preserve"> @ 8AM</w:t>
             </w:r>
             <w:bookmarkStart w:id="0" w:name="_GoBack"/>
             <w:bookmarkEnd w:id="0"/>
@@ -6356,29 +6388,6 @@
         </w:tc>
         <w:tc>
           <w:tcPr>
-            <w:tcW w:w="581" w:type="pct"/>
-            <w:hideMark/>
-          </w:tcPr>
-          <w:p>
-            <w:pPr>
-              <w:rPr>
-                <w:rFonts w:ascii="Times New Roman" w:eastAsia="Times New Roman" w:hAnsi="Times New Roman" w:cs="Times New Roman"/>
-                <w:sz w:val="24"/>
-                <w:szCs w:val="24"/>
-              </w:rPr>
-            </w:pPr>
-            <w:r>
-              <w:rPr>
-                <w:rFonts w:ascii="Times New Roman" w:eastAsia="Times New Roman" w:hAnsi="Times New Roman" w:cs="Times New Roman"/>
-                <w:sz w:val="24"/>
-                <w:szCs w:val="24"/>
-              </w:rPr>
-              <w:t xml:space="preserve">11 </w:t>
-            </w:r>
-          </w:p>
-        </w:tc>
-        <w:tc>
-          <w:tcPr>
             <w:tcW w:w="742" w:type="pct"/>
             <w:hideMark/>
           </w:tcPr>
@@ -6398,6 +6407,15 @@
               </w:rPr>
               <w:t xml:space="preserve">12 </w:t>
             </w:r>
+          </w:p>
+          <w:p>
+            <w:pPr>
+              <w:rPr>
+                <w:rFonts w:ascii="Times New Roman" w:eastAsia="Times New Roman" w:hAnsi="Times New Roman" w:cs="Times New Roman"/>
+                <w:sz w:val="24"/>
+                <w:szCs w:val="24"/>
+              </w:rPr>
+            </w:pPr>
           </w:p>
         </w:tc>
       </w:tr>

</xml_diff>